<commit_message>
because it told me to
</commit_message>
<xml_diff>
--- a/Labs/Lab_1/Lab1_Report.docx
+++ b/Labs/Lab_1/Lab1_Report.docx
@@ -90,23 +90,17 @@
       <w:r>
         <w:t>It is faster.</w:t>
       </w:r>
-    </w:p>
-    <w:p>
-      <w:r>
-        <w:t>2) Why is it important for the decimal point to be in the exact same physical position independent of the number being displayed? Think about how this routine could be used with the ST7735_SetCursor command.</w:t>
-      </w:r>
       <w:bookmarkStart w:id="0" w:name="_GoBack"/>
       <w:bookmarkEnd w:id="0"/>
     </w:p>
     <w:p>
       <w:r>
-        <w:t>3</w:t>
-      </w:r>
-      <w:r>
-        <w:t>) When should you use fixed-point over floating point? When should you use floating-point over fixed-point?</w:t>
-      </w:r>
-      <w:r>
-        <w:t xml:space="preserve"> </w:t>
+        <w:t>2) Why is it important for the decimal point to be in the exact same physical position independent of the number being displayed? Think about how this routine could be used with the ST7735_SetCursor command.</w:t>
+      </w:r>
+    </w:p>
+    <w:p>
+      <w:r>
+        <w:t xml:space="preserve">3) When should you use fixed-point over floating point? When should you use floating-point over fixed-point? </w:t>
       </w:r>
     </w:p>
     <w:p>
@@ -154,10 +148,49 @@
     </w:p>
     <w:p>
       <w:r>
+        <w:t xml:space="preserve">Bank. Bill Gates. Space. Temperature. </w:t>
+      </w:r>
+    </w:p>
+    <w:p>
+      <w:r>
         <w:t>6) Can we use floating point on the ARM Cortex M4? If so, what is the cost?</w:t>
       </w:r>
       <w:r>
         <w:t xml:space="preserve"> </w:t>
+      </w:r>
+    </w:p>
+    <w:p>
+      <w:r>
+        <w:t>Yes, we are able to utilize floating point format on the ARM Cortex M4. The associated cost requirement would be additional RAM to scale and calculate operations on the floating point values.</w:t>
+      </w:r>
+    </w:p>
+    <w:p/>
+    <w:p>
+      <w:r>
+        <w:t xml:space="preserve">Floating point scales well with higher ranges and values. If the range is unknown floating points works very well because it can easily encompass a large range of values. </w:t>
+      </w:r>
+    </w:p>
+    <w:p/>
+    <w:p/>
+    <w:p>
+      <w:r>
+        <w:t xml:space="preserve">(If this is too much, I mean </w:t>
+      </w:r>
+      <w:proofErr w:type="spellStart"/>
+      <w:r>
+        <w:t>yall</w:t>
+      </w:r>
+      <w:proofErr w:type="spellEnd"/>
+      <w:r>
+        <w:t xml:space="preserve"> asked for 1 page maximum. #</w:t>
+      </w:r>
+      <w:proofErr w:type="spellStart"/>
+      <w:r>
+        <w:t>cashMeInTheLab</w:t>
+      </w:r>
+      <w:proofErr w:type="spellEnd"/>
+      <w:r>
+        <w:t>)</w:t>
       </w:r>
     </w:p>
     <w:sectPr>

</xml_diff>

<commit_message>
its telling me to delete stuff
</commit_message>
<xml_diff>
--- a/Labs/Lab_1/Lab1_Report.docx
+++ b/Labs/Lab_1/Lab1_Report.docx
@@ -6,25 +6,12 @@
       <w:r>
         <w:t>Tarang Khandpur – tk8435</w:t>
       </w:r>
-    </w:p>
-    <w:p>
       <w:bookmarkStart w:id="0" w:name="_GoBack"/>
       <w:bookmarkEnd w:id="0"/>
-      <w:proofErr w:type="spellStart"/>
-      <w:r>
-        <w:t>Karime</w:t>
-      </w:r>
-      <w:proofErr w:type="spellEnd"/>
-      <w:r>
-        <w:t xml:space="preserve"> </w:t>
-      </w:r>
-      <w:proofErr w:type="spellStart"/>
-      <w:r>
-        <w:t>Saad</w:t>
-      </w:r>
-      <w:proofErr w:type="spellEnd"/>
-      <w:r>
-        <w:t xml:space="preserve"> – ks38728</w:t>
+    </w:p>
+    <w:p>
+      <w:r>
+        <w:t>Karime Saad – ks38728</w:t>
       </w:r>
     </w:p>
     <w:p>
@@ -54,15 +41,7 @@
     <w:p>
       <w:r>
         <w:tab/>
-        <w:t xml:space="preserve">Our objectives for this lab are to develop a solid understanding of how to use the TM4C123 Microcontroller, the LCD, and the </w:t>
-      </w:r>
-      <w:proofErr w:type="spellStart"/>
-      <w:r>
-        <w:t>Keil</w:t>
-      </w:r>
-      <w:proofErr w:type="spellEnd"/>
-      <w:r>
-        <w:t xml:space="preserve"> IDE. In addition to this fundamental knowledge of interfacing with the lab components, we also aim to program a set of functions to output fixed point conversion for base10 and base2. </w:t>
+        <w:t xml:space="preserve">Our objectives for this lab are to develop a solid understanding of how to use the TM4C123 Microcontroller, the LCD, and the Keil IDE. In addition to this fundamental knowledge of interfacing with the lab components, we also aim to program a set of functions to output fixed point conversion for base10 and base2. </w:t>
       </w:r>
       <w:r>
         <w:t>Familiarizing</w:t>
@@ -74,26 +53,13 @@
         <w:t>-</w:t>
       </w:r>
       <w:r>
-        <w:t xml:space="preserve">Controller, LCD and </w:t>
-      </w:r>
-      <w:proofErr w:type="spellStart"/>
-      <w:r>
-        <w:t>Keil</w:t>
-      </w:r>
-      <w:proofErr w:type="spellEnd"/>
-      <w:r>
-        <w:t xml:space="preserve"> will allow us to complete the subsequent labs without spending time on the “setup” phase of the project. </w:t>
+        <w:t xml:space="preserve">Controller, LCD and Keil will allow us to complete the subsequent labs without spending time on the “setup” phase of the project. </w:t>
       </w:r>
       <w:r>
         <w:t xml:space="preserve">A good grasp of </w:t>
       </w:r>
-      <w:proofErr w:type="spellStart"/>
-      <w:r>
-        <w:t>Keil’s</w:t>
-      </w:r>
-      <w:proofErr w:type="spellEnd"/>
-      <w:r>
-        <w:t xml:space="preserve"> processes and modes also enables us to debug and test our program efficiently. </w:t>
+      <w:r>
+        <w:t xml:space="preserve">Keil’s processes and modes also enables us to debug and test our program efficiently. </w:t>
       </w:r>
       <w:r>
         <w:t xml:space="preserve">Furthermore, we will manipulate input data for a set of points to draw a particular shape in order to fit our LCD parameters. This will require scaling the data appropriately and offsetting it to achieve the desired image. </w:t>
@@ -204,11 +170,9 @@
       <w:r>
         <w:t>5) Give an example application (not mentioned in the book) for fixed-point. Describe the problem, and choose an appropriate fixed-point format. (</w:t>
       </w:r>
-      <w:proofErr w:type="gramStart"/>
-      <w:r>
-        <w:t>no</w:t>
-      </w:r>
-      <w:proofErr w:type="gramEnd"/>
+      <w:r>
+        <w:t>No</w:t>
+      </w:r>
       <w:r>
         <w:t xml:space="preserve"> software implementation required).</w:t>
       </w:r>

</xml_diff>